<commit_message>
Added more changes to release plans
</commit_message>
<xml_diff>
--- a/Assessment/ReleaseandSprintPlan.docx
+++ b/Assessment/ReleaseandSprintPlan.docx
@@ -84,13 +84,32 @@
           <w:tcPr>
             <w:tcW w:w="1843" w:type="dxa"/>
           </w:tcPr>
-          <w:p/>
+          <w:p>
+            <w:r>
+              <w:t>n</w:t>
+            </w:r>
+            <w:r>
+              <w:t>9475095</w:t>
+            </w:r>
+          </w:p>
         </w:tc>
         <w:tc>
           <w:tcPr>
             <w:tcW w:w="4621" w:type="dxa"/>
           </w:tcPr>
-          <w:p/>
+          <w:p>
+            <w:pPr>
+              <w:tabs>
+                <w:tab w:val="left" w:pos="1014"/>
+              </w:tabs>
+            </w:pPr>
+            <w:r>
+              <w:t>Lachlan Pond</w:t>
+            </w:r>
+            <w:r>
+              <w:tab/>
+            </w:r>
+          </w:p>
         </w:tc>
       </w:tr>
       <w:tr>
@@ -101,13 +120,29 @@
           <w:tcPr>
             <w:tcW w:w="1843" w:type="dxa"/>
           </w:tcPr>
-          <w:p/>
+          <w:p>
+            <w:r>
+              <w:t>n</w:t>
+            </w:r>
+            <w:r>
+              <w:t>9326405</w:t>
+            </w:r>
+          </w:p>
         </w:tc>
         <w:tc>
           <w:tcPr>
             <w:tcW w:w="4621" w:type="dxa"/>
           </w:tcPr>
-          <w:p/>
+          <w:p>
+            <w:proofErr w:type="spellStart"/>
+            <w:r>
+              <w:t>Zhixia</w:t>
+            </w:r>
+            <w:proofErr w:type="spellEnd"/>
+            <w:r>
+              <w:t xml:space="preserve"> Zhou</w:t>
+            </w:r>
+          </w:p>
         </w:tc>
       </w:tr>
       <w:tr>
@@ -118,13 +153,29 @@
           <w:tcPr>
             <w:tcW w:w="1843" w:type="dxa"/>
           </w:tcPr>
-          <w:p/>
+          <w:p>
+            <w:r>
+              <w:t>n</w:t>
+            </w:r>
+            <w:r>
+              <w:t>9325034</w:t>
+            </w:r>
+          </w:p>
         </w:tc>
         <w:tc>
           <w:tcPr>
             <w:tcW w:w="4621" w:type="dxa"/>
           </w:tcPr>
-          <w:p/>
+          <w:p>
+            <w:proofErr w:type="spellStart"/>
+            <w:r>
+              <w:t>Xin</w:t>
+            </w:r>
+            <w:proofErr w:type="spellEnd"/>
+            <w:r>
+              <w:t xml:space="preserve"> Tan</w:t>
+            </w:r>
+          </w:p>
         </w:tc>
       </w:tr>
       <w:tr>
@@ -135,13 +186,21 @@
           <w:tcPr>
             <w:tcW w:w="1843" w:type="dxa"/>
           </w:tcPr>
-          <w:p/>
+          <w:p>
+            <w:r>
+              <w:t>n8866856</w:t>
+            </w:r>
+          </w:p>
         </w:tc>
         <w:tc>
           <w:tcPr>
             <w:tcW w:w="4621" w:type="dxa"/>
           </w:tcPr>
-          <w:p/>
+          <w:p>
+            <w:r>
+              <w:t>Kane Nicholson</w:t>
+            </w:r>
+          </w:p>
         </w:tc>
       </w:tr>
       <w:tr>
@@ -152,30 +211,24 @@
           <w:tcPr>
             <w:tcW w:w="1843" w:type="dxa"/>
           </w:tcPr>
-          <w:p/>
+          <w:p>
+            <w:r>
+              <w:t>n</w:t>
+            </w:r>
+            <w:r>
+              <w:t>9499466</w:t>
+            </w:r>
+          </w:p>
         </w:tc>
         <w:tc>
           <w:tcPr>
             <w:tcW w:w="4621" w:type="dxa"/>
           </w:tcPr>
-          <w:p/>
-        </w:tc>
-      </w:tr>
-      <w:tr>
-        <w:trPr>
-          <w:cnfStyle w:val="000000100000" w:firstRow="0" w:lastRow="0" w:firstColumn="0" w:lastColumn="0" w:oddVBand="0" w:evenVBand="0" w:oddHBand="1" w:evenHBand="0" w:firstRowFirstColumn="0" w:firstRowLastColumn="0" w:lastRowFirstColumn="0" w:lastRowLastColumn="0"/>
-        </w:trPr>
-        <w:tc>
-          <w:tcPr>
-            <w:tcW w:w="1843" w:type="dxa"/>
-          </w:tcPr>
-          <w:p/>
-        </w:tc>
-        <w:tc>
-          <w:tcPr>
-            <w:tcW w:w="4621" w:type="dxa"/>
-          </w:tcPr>
-          <w:p/>
+          <w:p>
+            <w:r>
+              <w:t>Liam Doyle</w:t>
+            </w:r>
+          </w:p>
         </w:tc>
       </w:tr>
     </w:tbl>
@@ -190,6 +243,13 @@
         </w:rPr>
         <w:t xml:space="preserve">Tutor: </w:t>
       </w:r>
+      <w:r>
+        <w:rPr>
+          <w:sz w:val="24"/>
+          <w:szCs w:val="24"/>
+        </w:rPr>
+        <w:t>Prakash Bhandari</w:t>
+      </w:r>
     </w:p>
     <w:p>
       <w:pPr>
@@ -202,6 +262,13 @@
         </w:rPr>
         <w:t>Version:</w:t>
       </w:r>
+      <w:r>
+        <w:rPr>
+          <w:sz w:val="24"/>
+          <w:szCs w:val="24"/>
+        </w:rPr>
+        <w:t xml:space="preserve"> 1</w:t>
+      </w:r>
     </w:p>
     <w:p>
       <w:pPr>
@@ -213,6 +280,13 @@
           <w:szCs w:val="24"/>
         </w:rPr>
         <w:t>Date:</w:t>
+      </w:r>
+      <w:r>
+        <w:rPr>
+          <w:sz w:val="24"/>
+          <w:szCs w:val="24"/>
+        </w:rPr>
+        <w:t xml:space="preserve"> 24/08</w:t>
       </w:r>
     </w:p>
     <w:p>
@@ -222,66 +296,1116 @@
     </w:p>
     <w:p/>
     <w:p/>
-    <w:p>
-      <w:pPr>
-        <w:spacing w:after="0" w:line="240" w:lineRule="auto"/>
-      </w:pPr>
-      <w:r>
+    <w:sdt>
+      <w:sdtPr>
+        <w:id w:val="-360043166"/>
+        <w:docPartObj>
+          <w:docPartGallery w:val="Table of Contents"/>
+          <w:docPartUnique/>
+        </w:docPartObj>
+      </w:sdtPr>
+      <w:sdtEndPr>
         <w:rPr>
           <w:b/>
-          <w:sz w:val="28"/>
-          <w:szCs w:val="28"/>
+          <w:bCs/>
+          <w:noProof/>
         </w:rPr>
-        <w:t>Table of Contents</w:t>
-      </w:r>
-    </w:p>
-    <w:p>
-      <w:pPr>
-        <w:tabs>
-          <w:tab w:val="right" w:pos="9016"/>
-        </w:tabs>
-        <w:spacing w:before="480" w:after="100"/>
-      </w:pPr>
-      <w:hyperlink w:anchor="_gjdgxs">
-        <w:r>
-          <w:rPr>
-            <w:color w:val="0000FF"/>
-            <w:u w:val="single"/>
-          </w:rPr>
-          <w:t>Release Plan</w:t>
-        </w:r>
-      </w:hyperlink>
-      <w:hyperlink w:anchor="_gjdgxs">
-        <w:r>
-          <w:tab/>
-        </w:r>
-      </w:hyperlink>
-      <w:hyperlink w:anchor="_gjdgxs"/>
-    </w:p>
-    <w:p>
-      <w:pPr>
-        <w:tabs>
-          <w:tab w:val="right" w:pos="9016"/>
-        </w:tabs>
-        <w:spacing w:after="100"/>
-        <w:ind w:left="220"/>
-      </w:pPr>
-      <w:hyperlink w:anchor="_30j0zll">
-        <w:r>
-          <w:rPr>
-            <w:color w:val="0000FF"/>
-            <w:u w:val="single"/>
-          </w:rPr>
-          <w:t>Release 1</w:t>
-        </w:r>
-      </w:hyperlink>
-      <w:hyperlink w:anchor="_30j0zll">
-        <w:r>
-          <w:tab/>
-        </w:r>
-      </w:hyperlink>
-      <w:hyperlink w:anchor="_30j0zll"/>
-    </w:p>
+      </w:sdtEndPr>
+      <w:sdtContent>
+        <w:p>
+          <w:pPr>
+            <w:spacing w:after="0" w:line="240" w:lineRule="auto"/>
+            <w:rPr>
+              <w:b/>
+              <w:sz w:val="28"/>
+              <w:szCs w:val="28"/>
+            </w:rPr>
+          </w:pPr>
+          <w:r>
+            <w:rPr>
+              <w:b/>
+              <w:sz w:val="28"/>
+              <w:szCs w:val="28"/>
+            </w:rPr>
+            <w:t>Table of Contents</w:t>
+          </w:r>
+        </w:p>
+        <w:p>
+          <w:pPr>
+            <w:spacing w:after="0" w:line="240" w:lineRule="auto"/>
+          </w:pPr>
+        </w:p>
+        <w:p>
+          <w:pPr>
+            <w:pStyle w:val="TOC1"/>
+            <w:tabs>
+              <w:tab w:val="right" w:leader="dot" w:pos="9016"/>
+            </w:tabs>
+            <w:rPr>
+              <w:rFonts w:asciiTheme="minorHAnsi" w:eastAsiaTheme="minorEastAsia" w:hAnsiTheme="minorHAnsi" w:cstheme="minorBidi"/>
+              <w:noProof/>
+              <w:color w:val="auto"/>
+            </w:rPr>
+          </w:pPr>
+          <w:r>
+            <w:fldChar w:fldCharType="begin"/>
+          </w:r>
+          <w:r>
+            <w:instrText xml:space="preserve"> TOC \o "1-3" \h \z \u </w:instrText>
+          </w:r>
+          <w:r>
+            <w:fldChar w:fldCharType="separate"/>
+          </w:r>
+          <w:hyperlink w:anchor="_Toc459838683" w:history="1">
+            <w:r>
+              <w:rPr>
+                <w:rStyle w:val="Hyperlink"/>
+                <w:noProof/>
+              </w:rPr>
+              <w:t>Release 1</w:t>
+            </w:r>
+            <w:r>
+              <w:rPr>
+                <w:noProof/>
+                <w:webHidden/>
+              </w:rPr>
+              <w:tab/>
+            </w:r>
+            <w:r>
+              <w:rPr>
+                <w:noProof/>
+                <w:webHidden/>
+              </w:rPr>
+              <w:fldChar w:fldCharType="begin"/>
+            </w:r>
+            <w:r>
+              <w:rPr>
+                <w:noProof/>
+                <w:webHidden/>
+              </w:rPr>
+              <w:instrText xml:space="preserve"> PAGEREF _Toc459838683 \h </w:instrText>
+            </w:r>
+            <w:r>
+              <w:rPr>
+                <w:noProof/>
+                <w:webHidden/>
+              </w:rPr>
+            </w:r>
+            <w:r>
+              <w:rPr>
+                <w:noProof/>
+                <w:webHidden/>
+              </w:rPr>
+              <w:fldChar w:fldCharType="separate"/>
+            </w:r>
+            <w:r>
+              <w:rPr>
+                <w:noProof/>
+                <w:webHidden/>
+              </w:rPr>
+              <w:t>3</w:t>
+            </w:r>
+            <w:r>
+              <w:rPr>
+                <w:noProof/>
+                <w:webHidden/>
+              </w:rPr>
+              <w:fldChar w:fldCharType="end"/>
+            </w:r>
+          </w:hyperlink>
+        </w:p>
+        <w:p>
+          <w:pPr>
+            <w:pStyle w:val="TOC2"/>
+            <w:tabs>
+              <w:tab w:val="right" w:leader="dot" w:pos="9016"/>
+            </w:tabs>
+            <w:rPr>
+              <w:rFonts w:asciiTheme="minorHAnsi" w:eastAsiaTheme="minorEastAsia" w:hAnsiTheme="minorHAnsi" w:cstheme="minorBidi"/>
+              <w:noProof/>
+              <w:color w:val="auto"/>
+            </w:rPr>
+          </w:pPr>
+          <w:hyperlink w:anchor="_Toc459838684" w:history="1">
+            <w:r>
+              <w:rPr>
+                <w:rStyle w:val="Hyperlink"/>
+                <w:noProof/>
+              </w:rPr>
+              <w:t>Security and accessibility</w:t>
+            </w:r>
+            <w:r>
+              <w:rPr>
+                <w:noProof/>
+                <w:webHidden/>
+              </w:rPr>
+              <w:tab/>
+            </w:r>
+            <w:r>
+              <w:rPr>
+                <w:noProof/>
+                <w:webHidden/>
+              </w:rPr>
+              <w:fldChar w:fldCharType="begin"/>
+            </w:r>
+            <w:r>
+              <w:rPr>
+                <w:noProof/>
+                <w:webHidden/>
+              </w:rPr>
+              <w:instrText xml:space="preserve"> PAGEREF _Toc459838684 \h </w:instrText>
+            </w:r>
+            <w:r>
+              <w:rPr>
+                <w:noProof/>
+                <w:webHidden/>
+              </w:rPr>
+            </w:r>
+            <w:r>
+              <w:rPr>
+                <w:noProof/>
+                <w:webHidden/>
+              </w:rPr>
+              <w:fldChar w:fldCharType="separate"/>
+            </w:r>
+            <w:r>
+              <w:rPr>
+                <w:noProof/>
+                <w:webHidden/>
+              </w:rPr>
+              <w:t>3</w:t>
+            </w:r>
+            <w:r>
+              <w:rPr>
+                <w:noProof/>
+                <w:webHidden/>
+              </w:rPr>
+              <w:fldChar w:fldCharType="end"/>
+            </w:r>
+          </w:hyperlink>
+        </w:p>
+        <w:p>
+          <w:pPr>
+            <w:pStyle w:val="TOC2"/>
+            <w:tabs>
+              <w:tab w:val="right" w:leader="dot" w:pos="9016"/>
+            </w:tabs>
+            <w:rPr>
+              <w:rFonts w:asciiTheme="minorHAnsi" w:eastAsiaTheme="minorEastAsia" w:hAnsiTheme="minorHAnsi" w:cstheme="minorBidi"/>
+              <w:noProof/>
+              <w:color w:val="auto"/>
+            </w:rPr>
+          </w:pPr>
+          <w:hyperlink w:anchor="_Toc459838685" w:history="1">
+            <w:r>
+              <w:rPr>
+                <w:rStyle w:val="Hyperlink"/>
+                <w:noProof/>
+              </w:rPr>
+              <w:t>Form submissions</w:t>
+            </w:r>
+            <w:r>
+              <w:rPr>
+                <w:noProof/>
+                <w:webHidden/>
+              </w:rPr>
+              <w:tab/>
+            </w:r>
+            <w:r>
+              <w:rPr>
+                <w:noProof/>
+                <w:webHidden/>
+              </w:rPr>
+              <w:fldChar w:fldCharType="begin"/>
+            </w:r>
+            <w:r>
+              <w:rPr>
+                <w:noProof/>
+                <w:webHidden/>
+              </w:rPr>
+              <w:instrText xml:space="preserve"> PAGEREF _Toc459838685 \h </w:instrText>
+            </w:r>
+            <w:r>
+              <w:rPr>
+                <w:noProof/>
+                <w:webHidden/>
+              </w:rPr>
+            </w:r>
+            <w:r>
+              <w:rPr>
+                <w:noProof/>
+                <w:webHidden/>
+              </w:rPr>
+              <w:fldChar w:fldCharType="separate"/>
+            </w:r>
+            <w:r>
+              <w:rPr>
+                <w:noProof/>
+                <w:webHidden/>
+              </w:rPr>
+              <w:t>3</w:t>
+            </w:r>
+            <w:r>
+              <w:rPr>
+                <w:noProof/>
+                <w:webHidden/>
+              </w:rPr>
+              <w:fldChar w:fldCharType="end"/>
+            </w:r>
+          </w:hyperlink>
+        </w:p>
+        <w:p>
+          <w:pPr>
+            <w:pStyle w:val="TOC1"/>
+            <w:tabs>
+              <w:tab w:val="right" w:leader="dot" w:pos="9016"/>
+            </w:tabs>
+            <w:rPr>
+              <w:rFonts w:asciiTheme="minorHAnsi" w:eastAsiaTheme="minorEastAsia" w:hAnsiTheme="minorHAnsi" w:cstheme="minorBidi"/>
+              <w:noProof/>
+              <w:color w:val="auto"/>
+            </w:rPr>
+          </w:pPr>
+          <w:hyperlink w:anchor="_Toc459838686" w:history="1">
+            <w:r>
+              <w:rPr>
+                <w:rStyle w:val="Hyperlink"/>
+                <w:noProof/>
+              </w:rPr>
+              <w:t>Release 2</w:t>
+            </w:r>
+            <w:r>
+              <w:rPr>
+                <w:noProof/>
+                <w:webHidden/>
+              </w:rPr>
+              <w:tab/>
+            </w:r>
+            <w:r>
+              <w:rPr>
+                <w:noProof/>
+                <w:webHidden/>
+              </w:rPr>
+              <w:fldChar w:fldCharType="begin"/>
+            </w:r>
+            <w:r>
+              <w:rPr>
+                <w:noProof/>
+                <w:webHidden/>
+              </w:rPr>
+              <w:instrText xml:space="preserve"> PAGEREF _Toc459838686 \h </w:instrText>
+            </w:r>
+            <w:r>
+              <w:rPr>
+                <w:noProof/>
+                <w:webHidden/>
+              </w:rPr>
+            </w:r>
+            <w:r>
+              <w:rPr>
+                <w:noProof/>
+                <w:webHidden/>
+              </w:rPr>
+              <w:fldChar w:fldCharType="separate"/>
+            </w:r>
+            <w:r>
+              <w:rPr>
+                <w:noProof/>
+                <w:webHidden/>
+              </w:rPr>
+              <w:t>3</w:t>
+            </w:r>
+            <w:r>
+              <w:rPr>
+                <w:noProof/>
+                <w:webHidden/>
+              </w:rPr>
+              <w:fldChar w:fldCharType="end"/>
+            </w:r>
+          </w:hyperlink>
+        </w:p>
+        <w:p>
+          <w:pPr>
+            <w:pStyle w:val="TOC2"/>
+            <w:tabs>
+              <w:tab w:val="right" w:leader="dot" w:pos="9016"/>
+            </w:tabs>
+            <w:rPr>
+              <w:rFonts w:asciiTheme="minorHAnsi" w:eastAsiaTheme="minorEastAsia" w:hAnsiTheme="minorHAnsi" w:cstheme="minorBidi"/>
+              <w:noProof/>
+              <w:color w:val="auto"/>
+            </w:rPr>
+          </w:pPr>
+          <w:hyperlink w:anchor="_Toc459838687" w:history="1">
+            <w:r>
+              <w:rPr>
+                <w:rStyle w:val="Hyperlink"/>
+                <w:noProof/>
+              </w:rPr>
+              <w:t>Viewing records</w:t>
+            </w:r>
+            <w:r>
+              <w:rPr>
+                <w:noProof/>
+                <w:webHidden/>
+              </w:rPr>
+              <w:tab/>
+            </w:r>
+            <w:r>
+              <w:rPr>
+                <w:noProof/>
+                <w:webHidden/>
+              </w:rPr>
+              <w:fldChar w:fldCharType="begin"/>
+            </w:r>
+            <w:r>
+              <w:rPr>
+                <w:noProof/>
+                <w:webHidden/>
+              </w:rPr>
+              <w:instrText xml:space="preserve"> PAGEREF _Toc459838687 \h </w:instrText>
+            </w:r>
+            <w:r>
+              <w:rPr>
+                <w:noProof/>
+                <w:webHidden/>
+              </w:rPr>
+            </w:r>
+            <w:r>
+              <w:rPr>
+                <w:noProof/>
+                <w:webHidden/>
+              </w:rPr>
+              <w:fldChar w:fldCharType="separate"/>
+            </w:r>
+            <w:r>
+              <w:rPr>
+                <w:noProof/>
+                <w:webHidden/>
+              </w:rPr>
+              <w:t>3</w:t>
+            </w:r>
+            <w:r>
+              <w:rPr>
+                <w:noProof/>
+                <w:webHidden/>
+              </w:rPr>
+              <w:fldChar w:fldCharType="end"/>
+            </w:r>
+          </w:hyperlink>
+        </w:p>
+        <w:p>
+          <w:pPr>
+            <w:pStyle w:val="TOC2"/>
+            <w:tabs>
+              <w:tab w:val="right" w:leader="dot" w:pos="9016"/>
+            </w:tabs>
+            <w:rPr>
+              <w:rFonts w:asciiTheme="minorHAnsi" w:eastAsiaTheme="minorEastAsia" w:hAnsiTheme="minorHAnsi" w:cstheme="minorBidi"/>
+              <w:noProof/>
+              <w:color w:val="auto"/>
+            </w:rPr>
+          </w:pPr>
+          <w:hyperlink w:anchor="_Toc459838688" w:history="1">
+            <w:r>
+              <w:rPr>
+                <w:rStyle w:val="Hyperlink"/>
+                <w:noProof/>
+              </w:rPr>
+              <w:t>Flexible Permit System</w:t>
+            </w:r>
+            <w:r>
+              <w:rPr>
+                <w:noProof/>
+                <w:webHidden/>
+              </w:rPr>
+              <w:tab/>
+            </w:r>
+            <w:r>
+              <w:rPr>
+                <w:noProof/>
+                <w:webHidden/>
+              </w:rPr>
+              <w:fldChar w:fldCharType="begin"/>
+            </w:r>
+            <w:r>
+              <w:rPr>
+                <w:noProof/>
+                <w:webHidden/>
+              </w:rPr>
+              <w:instrText xml:space="preserve"> PAGEREF _Toc459838688 \h </w:instrText>
+            </w:r>
+            <w:r>
+              <w:rPr>
+                <w:noProof/>
+                <w:webHidden/>
+              </w:rPr>
+            </w:r>
+            <w:r>
+              <w:rPr>
+                <w:noProof/>
+                <w:webHidden/>
+              </w:rPr>
+              <w:fldChar w:fldCharType="separate"/>
+            </w:r>
+            <w:r>
+              <w:rPr>
+                <w:noProof/>
+                <w:webHidden/>
+              </w:rPr>
+              <w:t>4</w:t>
+            </w:r>
+            <w:r>
+              <w:rPr>
+                <w:noProof/>
+                <w:webHidden/>
+              </w:rPr>
+              <w:fldChar w:fldCharType="end"/>
+            </w:r>
+          </w:hyperlink>
+        </w:p>
+        <w:p>
+          <w:pPr>
+            <w:pStyle w:val="TOC2"/>
+            <w:tabs>
+              <w:tab w:val="right" w:leader="dot" w:pos="9016"/>
+            </w:tabs>
+            <w:rPr>
+              <w:rFonts w:asciiTheme="minorHAnsi" w:eastAsiaTheme="minorEastAsia" w:hAnsiTheme="minorHAnsi" w:cstheme="minorBidi"/>
+              <w:noProof/>
+              <w:color w:val="auto"/>
+            </w:rPr>
+          </w:pPr>
+          <w:hyperlink w:anchor="_Toc459838689" w:history="1">
+            <w:r>
+              <w:rPr>
+                <w:rStyle w:val="Hyperlink"/>
+                <w:noProof/>
+              </w:rPr>
+              <w:t>Basic add-ons</w:t>
+            </w:r>
+            <w:r>
+              <w:rPr>
+                <w:noProof/>
+                <w:webHidden/>
+              </w:rPr>
+              <w:tab/>
+            </w:r>
+            <w:r>
+              <w:rPr>
+                <w:noProof/>
+                <w:webHidden/>
+              </w:rPr>
+              <w:fldChar w:fldCharType="begin"/>
+            </w:r>
+            <w:r>
+              <w:rPr>
+                <w:noProof/>
+                <w:webHidden/>
+              </w:rPr>
+              <w:instrText xml:space="preserve"> PAGEREF _Toc459838689 \h </w:instrText>
+            </w:r>
+            <w:r>
+              <w:rPr>
+                <w:noProof/>
+                <w:webHidden/>
+              </w:rPr>
+            </w:r>
+            <w:r>
+              <w:rPr>
+                <w:noProof/>
+                <w:webHidden/>
+              </w:rPr>
+              <w:fldChar w:fldCharType="separate"/>
+            </w:r>
+            <w:r>
+              <w:rPr>
+                <w:noProof/>
+                <w:webHidden/>
+              </w:rPr>
+              <w:t>4</w:t>
+            </w:r>
+            <w:r>
+              <w:rPr>
+                <w:noProof/>
+                <w:webHidden/>
+              </w:rPr>
+              <w:fldChar w:fldCharType="end"/>
+            </w:r>
+          </w:hyperlink>
+        </w:p>
+        <w:p>
+          <w:pPr>
+            <w:pStyle w:val="TOC1"/>
+            <w:tabs>
+              <w:tab w:val="right" w:leader="dot" w:pos="9016"/>
+            </w:tabs>
+            <w:rPr>
+              <w:rFonts w:asciiTheme="minorHAnsi" w:eastAsiaTheme="minorEastAsia" w:hAnsiTheme="minorHAnsi" w:cstheme="minorBidi"/>
+              <w:noProof/>
+              <w:color w:val="auto"/>
+            </w:rPr>
+          </w:pPr>
+          <w:hyperlink w:anchor="_Toc459838690" w:history="1">
+            <w:r>
+              <w:rPr>
+                <w:rStyle w:val="Hyperlink"/>
+                <w:noProof/>
+              </w:rPr>
+              <w:t>Release 3</w:t>
+            </w:r>
+            <w:r>
+              <w:rPr>
+                <w:noProof/>
+                <w:webHidden/>
+              </w:rPr>
+              <w:tab/>
+            </w:r>
+            <w:r>
+              <w:rPr>
+                <w:noProof/>
+                <w:webHidden/>
+              </w:rPr>
+              <w:fldChar w:fldCharType="begin"/>
+            </w:r>
+            <w:r>
+              <w:rPr>
+                <w:noProof/>
+                <w:webHidden/>
+              </w:rPr>
+              <w:instrText xml:space="preserve"> PAGEREF _Toc459838690 \h </w:instrText>
+            </w:r>
+            <w:r>
+              <w:rPr>
+                <w:noProof/>
+                <w:webHidden/>
+              </w:rPr>
+            </w:r>
+            <w:r>
+              <w:rPr>
+                <w:noProof/>
+                <w:webHidden/>
+              </w:rPr>
+              <w:fldChar w:fldCharType="separate"/>
+            </w:r>
+            <w:r>
+              <w:rPr>
+                <w:noProof/>
+                <w:webHidden/>
+              </w:rPr>
+              <w:t>5</w:t>
+            </w:r>
+            <w:r>
+              <w:rPr>
+                <w:noProof/>
+                <w:webHidden/>
+              </w:rPr>
+              <w:fldChar w:fldCharType="end"/>
+            </w:r>
+          </w:hyperlink>
+        </w:p>
+        <w:p>
+          <w:pPr>
+            <w:pStyle w:val="TOC2"/>
+            <w:tabs>
+              <w:tab w:val="right" w:leader="dot" w:pos="9016"/>
+            </w:tabs>
+            <w:rPr>
+              <w:rFonts w:asciiTheme="minorHAnsi" w:eastAsiaTheme="minorEastAsia" w:hAnsiTheme="minorHAnsi" w:cstheme="minorBidi"/>
+              <w:noProof/>
+              <w:color w:val="auto"/>
+            </w:rPr>
+          </w:pPr>
+          <w:hyperlink w:anchor="_Toc459838691" w:history="1">
+            <w:r>
+              <w:rPr>
+                <w:rStyle w:val="Hyperlink"/>
+                <w:noProof/>
+              </w:rPr>
+              <w:t>User friendliness</w:t>
+            </w:r>
+            <w:r>
+              <w:rPr>
+                <w:noProof/>
+                <w:webHidden/>
+              </w:rPr>
+              <w:tab/>
+            </w:r>
+            <w:r>
+              <w:rPr>
+                <w:noProof/>
+                <w:webHidden/>
+              </w:rPr>
+              <w:fldChar w:fldCharType="begin"/>
+            </w:r>
+            <w:r>
+              <w:rPr>
+                <w:noProof/>
+                <w:webHidden/>
+              </w:rPr>
+              <w:instrText xml:space="preserve"> PAGEREF _Toc459838691 \h </w:instrText>
+            </w:r>
+            <w:r>
+              <w:rPr>
+                <w:noProof/>
+                <w:webHidden/>
+              </w:rPr>
+            </w:r>
+            <w:r>
+              <w:rPr>
+                <w:noProof/>
+                <w:webHidden/>
+              </w:rPr>
+              <w:fldChar w:fldCharType="separate"/>
+            </w:r>
+            <w:r>
+              <w:rPr>
+                <w:noProof/>
+                <w:webHidden/>
+              </w:rPr>
+              <w:t>5</w:t>
+            </w:r>
+            <w:r>
+              <w:rPr>
+                <w:noProof/>
+                <w:webHidden/>
+              </w:rPr>
+              <w:fldChar w:fldCharType="end"/>
+            </w:r>
+          </w:hyperlink>
+        </w:p>
+        <w:p>
+          <w:pPr>
+            <w:pStyle w:val="TOC1"/>
+            <w:tabs>
+              <w:tab w:val="right" w:leader="dot" w:pos="9016"/>
+            </w:tabs>
+            <w:rPr>
+              <w:rFonts w:asciiTheme="minorHAnsi" w:eastAsiaTheme="minorEastAsia" w:hAnsiTheme="minorHAnsi" w:cstheme="minorBidi"/>
+              <w:noProof/>
+              <w:color w:val="auto"/>
+            </w:rPr>
+          </w:pPr>
+          <w:hyperlink w:anchor="_Toc459838692" w:history="1">
+            <w:r>
+              <w:rPr>
+                <w:rStyle w:val="Hyperlink"/>
+                <w:noProof/>
+              </w:rPr>
+              <w:t>Delivery Schedule</w:t>
+            </w:r>
+            <w:r>
+              <w:rPr>
+                <w:noProof/>
+                <w:webHidden/>
+              </w:rPr>
+              <w:tab/>
+            </w:r>
+            <w:r>
+              <w:rPr>
+                <w:noProof/>
+                <w:webHidden/>
+              </w:rPr>
+              <w:fldChar w:fldCharType="begin"/>
+            </w:r>
+            <w:r>
+              <w:rPr>
+                <w:noProof/>
+                <w:webHidden/>
+              </w:rPr>
+              <w:instrText xml:space="preserve"> PAGEREF _Toc459838692 \h </w:instrText>
+            </w:r>
+            <w:r>
+              <w:rPr>
+                <w:noProof/>
+                <w:webHidden/>
+              </w:rPr>
+            </w:r>
+            <w:r>
+              <w:rPr>
+                <w:noProof/>
+                <w:webHidden/>
+              </w:rPr>
+              <w:fldChar w:fldCharType="separate"/>
+            </w:r>
+            <w:r>
+              <w:rPr>
+                <w:noProof/>
+                <w:webHidden/>
+              </w:rPr>
+              <w:t>5</w:t>
+            </w:r>
+            <w:r>
+              <w:rPr>
+                <w:noProof/>
+                <w:webHidden/>
+              </w:rPr>
+              <w:fldChar w:fldCharType="end"/>
+            </w:r>
+          </w:hyperlink>
+        </w:p>
+        <w:p>
+          <w:pPr>
+            <w:pStyle w:val="TOC2"/>
+            <w:tabs>
+              <w:tab w:val="right" w:leader="dot" w:pos="9016"/>
+            </w:tabs>
+            <w:rPr>
+              <w:rFonts w:asciiTheme="minorHAnsi" w:eastAsiaTheme="minorEastAsia" w:hAnsiTheme="minorHAnsi" w:cstheme="minorBidi"/>
+              <w:noProof/>
+              <w:color w:val="auto"/>
+            </w:rPr>
+          </w:pPr>
+          <w:hyperlink w:anchor="_Toc459838693" w:history="1">
+            <w:r>
+              <w:rPr>
+                <w:rStyle w:val="Hyperlink"/>
+                <w:noProof/>
+              </w:rPr>
+              <w:t>Estimated Velocity: 35</w:t>
+            </w:r>
+            <w:r>
+              <w:rPr>
+                <w:noProof/>
+                <w:webHidden/>
+              </w:rPr>
+              <w:tab/>
+            </w:r>
+            <w:r>
+              <w:rPr>
+                <w:noProof/>
+                <w:webHidden/>
+              </w:rPr>
+              <w:fldChar w:fldCharType="begin"/>
+            </w:r>
+            <w:r>
+              <w:rPr>
+                <w:noProof/>
+                <w:webHidden/>
+              </w:rPr>
+              <w:instrText xml:space="preserve"> PAGEREF _Toc459838693 \h </w:instrText>
+            </w:r>
+            <w:r>
+              <w:rPr>
+                <w:noProof/>
+                <w:webHidden/>
+              </w:rPr>
+            </w:r>
+            <w:r>
+              <w:rPr>
+                <w:noProof/>
+                <w:webHidden/>
+              </w:rPr>
+              <w:fldChar w:fldCharType="separate"/>
+            </w:r>
+            <w:r>
+              <w:rPr>
+                <w:noProof/>
+                <w:webHidden/>
+              </w:rPr>
+              <w:t>5</w:t>
+            </w:r>
+            <w:r>
+              <w:rPr>
+                <w:noProof/>
+                <w:webHidden/>
+              </w:rPr>
+              <w:fldChar w:fldCharType="end"/>
+            </w:r>
+          </w:hyperlink>
+        </w:p>
+        <w:p>
+          <w:pPr>
+            <w:pStyle w:val="TOC1"/>
+            <w:tabs>
+              <w:tab w:val="right" w:leader="dot" w:pos="9016"/>
+            </w:tabs>
+            <w:rPr>
+              <w:rFonts w:asciiTheme="minorHAnsi" w:eastAsiaTheme="minorEastAsia" w:hAnsiTheme="minorHAnsi" w:cstheme="minorBidi"/>
+              <w:noProof/>
+              <w:color w:val="auto"/>
+            </w:rPr>
+          </w:pPr>
+          <w:hyperlink w:anchor="_Toc459838694" w:history="1">
+            <w:r>
+              <w:rPr>
+                <w:rStyle w:val="Hyperlink"/>
+                <w:noProof/>
+              </w:rPr>
+              <w:t>Sprint 1</w:t>
+            </w:r>
+            <w:r>
+              <w:rPr>
+                <w:noProof/>
+                <w:webHidden/>
+              </w:rPr>
+              <w:tab/>
+            </w:r>
+            <w:r>
+              <w:rPr>
+                <w:noProof/>
+                <w:webHidden/>
+              </w:rPr>
+              <w:fldChar w:fldCharType="begin"/>
+            </w:r>
+            <w:r>
+              <w:rPr>
+                <w:noProof/>
+                <w:webHidden/>
+              </w:rPr>
+              <w:instrText xml:space="preserve"> PAGEREF _Toc459838694 \h </w:instrText>
+            </w:r>
+            <w:r>
+              <w:rPr>
+                <w:noProof/>
+                <w:webHidden/>
+              </w:rPr>
+            </w:r>
+            <w:r>
+              <w:rPr>
+                <w:noProof/>
+                <w:webHidden/>
+              </w:rPr>
+              <w:fldChar w:fldCharType="separate"/>
+            </w:r>
+            <w:r>
+              <w:rPr>
+                <w:noProof/>
+                <w:webHidden/>
+              </w:rPr>
+              <w:t>6</w:t>
+            </w:r>
+            <w:r>
+              <w:rPr>
+                <w:noProof/>
+                <w:webHidden/>
+              </w:rPr>
+              <w:fldChar w:fldCharType="end"/>
+            </w:r>
+          </w:hyperlink>
+        </w:p>
+        <w:p>
+          <w:pPr>
+            <w:pStyle w:val="TOC2"/>
+            <w:tabs>
+              <w:tab w:val="right" w:leader="dot" w:pos="9016"/>
+            </w:tabs>
+            <w:rPr>
+              <w:rFonts w:asciiTheme="minorHAnsi" w:eastAsiaTheme="minorEastAsia" w:hAnsiTheme="minorHAnsi" w:cstheme="minorBidi"/>
+              <w:noProof/>
+              <w:color w:val="auto"/>
+            </w:rPr>
+          </w:pPr>
+          <w:hyperlink w:anchor="_Toc459838695" w:history="1">
+            <w:r>
+              <w:rPr>
+                <w:rStyle w:val="Hyperlink"/>
+                <w:noProof/>
+              </w:rPr>
+              <w:t>Current Velocity:</w:t>
+            </w:r>
+            <w:r>
+              <w:rPr>
+                <w:noProof/>
+                <w:webHidden/>
+              </w:rPr>
+              <w:tab/>
+            </w:r>
+            <w:r>
+              <w:rPr>
+                <w:noProof/>
+                <w:webHidden/>
+              </w:rPr>
+              <w:fldChar w:fldCharType="begin"/>
+            </w:r>
+            <w:r>
+              <w:rPr>
+                <w:noProof/>
+                <w:webHidden/>
+              </w:rPr>
+              <w:instrText xml:space="preserve"> PAGEREF _Toc459838695 \h </w:instrText>
+            </w:r>
+            <w:r>
+              <w:rPr>
+                <w:noProof/>
+                <w:webHidden/>
+              </w:rPr>
+            </w:r>
+            <w:r>
+              <w:rPr>
+                <w:noProof/>
+                <w:webHidden/>
+              </w:rPr>
+              <w:fldChar w:fldCharType="separate"/>
+            </w:r>
+            <w:r>
+              <w:rPr>
+                <w:noProof/>
+                <w:webHidden/>
+              </w:rPr>
+              <w:t>6</w:t>
+            </w:r>
+            <w:r>
+              <w:rPr>
+                <w:noProof/>
+                <w:webHidden/>
+              </w:rPr>
+              <w:fldChar w:fldCharType="end"/>
+            </w:r>
+          </w:hyperlink>
+        </w:p>
+        <w:p>
+          <w:pPr>
+            <w:pStyle w:val="TOC2"/>
+            <w:tabs>
+              <w:tab w:val="right" w:leader="dot" w:pos="9016"/>
+            </w:tabs>
+            <w:rPr>
+              <w:rFonts w:asciiTheme="minorHAnsi" w:eastAsiaTheme="minorEastAsia" w:hAnsiTheme="minorHAnsi" w:cstheme="minorBidi"/>
+              <w:noProof/>
+              <w:color w:val="auto"/>
+            </w:rPr>
+          </w:pPr>
+          <w:hyperlink w:anchor="_Toc459838696" w:history="1">
+            <w:r>
+              <w:rPr>
+                <w:rStyle w:val="Hyperlink"/>
+                <w:noProof/>
+              </w:rPr>
+              <w:t>Story 12: Secure and accessible permits</w:t>
+            </w:r>
+            <w:r>
+              <w:rPr>
+                <w:noProof/>
+                <w:webHidden/>
+              </w:rPr>
+              <w:tab/>
+            </w:r>
+            <w:r>
+              <w:rPr>
+                <w:noProof/>
+                <w:webHidden/>
+              </w:rPr>
+              <w:fldChar w:fldCharType="begin"/>
+            </w:r>
+            <w:r>
+              <w:rPr>
+                <w:noProof/>
+                <w:webHidden/>
+              </w:rPr>
+              <w:instrText xml:space="preserve"> PAGEREF _Toc459838696 \h </w:instrText>
+            </w:r>
+            <w:r>
+              <w:rPr>
+                <w:noProof/>
+                <w:webHidden/>
+              </w:rPr>
+            </w:r>
+            <w:r>
+              <w:rPr>
+                <w:noProof/>
+                <w:webHidden/>
+              </w:rPr>
+              <w:fldChar w:fldCharType="separate"/>
+            </w:r>
+            <w:r>
+              <w:rPr>
+                <w:noProof/>
+                <w:webHidden/>
+              </w:rPr>
+              <w:t>6</w:t>
+            </w:r>
+            <w:r>
+              <w:rPr>
+                <w:noProof/>
+                <w:webHidden/>
+              </w:rPr>
+              <w:fldChar w:fldCharType="end"/>
+            </w:r>
+          </w:hyperlink>
+        </w:p>
+        <w:p>
+          <w:pPr>
+            <w:pStyle w:val="TOC2"/>
+            <w:tabs>
+              <w:tab w:val="right" w:leader="dot" w:pos="9016"/>
+            </w:tabs>
+            <w:rPr>
+              <w:rFonts w:asciiTheme="minorHAnsi" w:eastAsiaTheme="minorEastAsia" w:hAnsiTheme="minorHAnsi" w:cstheme="minorBidi"/>
+              <w:noProof/>
+              <w:color w:val="auto"/>
+            </w:rPr>
+          </w:pPr>
+          <w:hyperlink w:anchor="_Toc459838697" w:history="1">
+            <w:r>
+              <w:rPr>
+                <w:rStyle w:val="Hyperlink"/>
+                <w:noProof/>
+              </w:rPr>
+              <w:t>Story 4: Department permit submission</w:t>
+            </w:r>
+            <w:r>
+              <w:rPr>
+                <w:noProof/>
+                <w:webHidden/>
+              </w:rPr>
+              <w:tab/>
+            </w:r>
+            <w:r>
+              <w:rPr>
+                <w:noProof/>
+                <w:webHidden/>
+              </w:rPr>
+              <w:fldChar w:fldCharType="begin"/>
+            </w:r>
+            <w:r>
+              <w:rPr>
+                <w:noProof/>
+                <w:webHidden/>
+              </w:rPr>
+              <w:instrText xml:space="preserve"> PAGEREF _Toc459838697 \h </w:instrText>
+            </w:r>
+            <w:r>
+              <w:rPr>
+                <w:noProof/>
+                <w:webHidden/>
+              </w:rPr>
+            </w:r>
+            <w:r>
+              <w:rPr>
+                <w:noProof/>
+                <w:webHidden/>
+              </w:rPr>
+              <w:fldChar w:fldCharType="separate"/>
+            </w:r>
+            <w:r>
+              <w:rPr>
+                <w:noProof/>
+                <w:webHidden/>
+              </w:rPr>
+              <w:t>6</w:t>
+            </w:r>
+            <w:r>
+              <w:rPr>
+                <w:noProof/>
+                <w:webHidden/>
+              </w:rPr>
+              <w:fldChar w:fldCharType="end"/>
+            </w:r>
+          </w:hyperlink>
+        </w:p>
+        <w:p>
+          <w:r>
+            <w:rPr>
+              <w:b/>
+              <w:bCs/>
+              <w:noProof/>
+            </w:rPr>
+            <w:fldChar w:fldCharType="end"/>
+          </w:r>
+        </w:p>
+      </w:sdtContent>
+    </w:sdt>
     <w:p>
       <w:pPr>
         <w:tabs>
@@ -290,374 +1414,6 @@
         <w:spacing w:after="100"/>
         <w:ind w:left="440"/>
       </w:pPr>
-      <w:hyperlink w:anchor="_1fob9te">
-        <w:r>
-          <w:rPr>
-            <w:color w:val="0000FF"/>
-            <w:u w:val="single"/>
-          </w:rPr>
-          <w:t>Feature Title 1</w:t>
-        </w:r>
-      </w:hyperlink>
-      <w:hyperlink w:anchor="_1fob9te">
-        <w:r>
-          <w:tab/>
-        </w:r>
-      </w:hyperlink>
-      <w:hyperlink w:anchor="_1fob9te"/>
-    </w:p>
-    <w:p>
-      <w:pPr>
-        <w:tabs>
-          <w:tab w:val="right" w:pos="9016"/>
-        </w:tabs>
-        <w:spacing w:after="100"/>
-        <w:ind w:left="440"/>
-      </w:pPr>
-      <w:hyperlink w:anchor="_3znysh7">
-        <w:r>
-          <w:rPr>
-            <w:color w:val="0000FF"/>
-            <w:u w:val="single"/>
-          </w:rPr>
-          <w:t>Feature Title 2</w:t>
-        </w:r>
-      </w:hyperlink>
-      <w:hyperlink w:anchor="_3znysh7">
-        <w:r>
-          <w:tab/>
-        </w:r>
-      </w:hyperlink>
-      <w:hyperlink w:anchor="_3znysh7"/>
-    </w:p>
-    <w:p>
-      <w:pPr>
-        <w:tabs>
-          <w:tab w:val="right" w:pos="9016"/>
-        </w:tabs>
-        <w:spacing w:after="100"/>
-        <w:ind w:left="220"/>
-      </w:pPr>
-      <w:hyperlink w:anchor="_2et92p0">
-        <w:r>
-          <w:rPr>
-            <w:color w:val="0000FF"/>
-            <w:u w:val="single"/>
-          </w:rPr>
-          <w:t>Release 2</w:t>
-        </w:r>
-      </w:hyperlink>
-      <w:hyperlink w:anchor="_2et92p0">
-        <w:r>
-          <w:tab/>
-        </w:r>
-      </w:hyperlink>
-      <w:hyperlink w:anchor="_2et92p0"/>
-    </w:p>
-    <w:p>
-      <w:pPr>
-        <w:tabs>
-          <w:tab w:val="right" w:pos="9016"/>
-        </w:tabs>
-        <w:spacing w:after="100"/>
-        <w:ind w:left="440"/>
-      </w:pPr>
-      <w:hyperlink w:anchor="_tyjcwt">
-        <w:r>
-          <w:rPr>
-            <w:color w:val="0000FF"/>
-            <w:u w:val="single"/>
-          </w:rPr>
-          <w:t>Feature Title 1</w:t>
-        </w:r>
-      </w:hyperlink>
-      <w:hyperlink w:anchor="_tyjcwt">
-        <w:r>
-          <w:tab/>
-        </w:r>
-      </w:hyperlink>
-      <w:hyperlink w:anchor="_tyjcwt"/>
-    </w:p>
-    <w:p>
-      <w:pPr>
-        <w:tabs>
-          <w:tab w:val="right" w:pos="9016"/>
-        </w:tabs>
-        <w:spacing w:after="100"/>
-        <w:ind w:left="440"/>
-      </w:pPr>
-      <w:hyperlink w:anchor="_1t3h5sf">
-        <w:r>
-          <w:rPr>
-            <w:color w:val="0000FF"/>
-            <w:u w:val="single"/>
-          </w:rPr>
-          <w:t>Feature Title 2</w:t>
-        </w:r>
-      </w:hyperlink>
-      <w:hyperlink w:anchor="_1t3h5sf">
-        <w:r>
-          <w:tab/>
-        </w:r>
-      </w:hyperlink>
-      <w:hyperlink w:anchor="_1t3h5sf"/>
-    </w:p>
-    <w:p>
-      <w:pPr>
-        <w:tabs>
-          <w:tab w:val="right" w:pos="9016"/>
-        </w:tabs>
-        <w:spacing w:after="100"/>
-        <w:ind w:left="220"/>
-      </w:pPr>
-      <w:hyperlink w:anchor="_4d34og8">
-        <w:r>
-          <w:rPr>
-            <w:color w:val="0000FF"/>
-            <w:u w:val="single"/>
-          </w:rPr>
-          <w:t>Release 3</w:t>
-        </w:r>
-      </w:hyperlink>
-      <w:hyperlink w:anchor="_4d34og8">
-        <w:r>
-          <w:tab/>
-        </w:r>
-      </w:hyperlink>
-      <w:hyperlink w:anchor="_4d34og8"/>
-    </w:p>
-    <w:p>
-      <w:pPr>
-        <w:tabs>
-          <w:tab w:val="right" w:pos="9016"/>
-        </w:tabs>
-        <w:spacing w:after="100"/>
-        <w:ind w:left="440"/>
-      </w:pPr>
-      <w:hyperlink w:anchor="_2s8eyo1">
-        <w:r>
-          <w:rPr>
-            <w:color w:val="0000FF"/>
-            <w:u w:val="single"/>
-          </w:rPr>
-          <w:t>Feature Title 1</w:t>
-        </w:r>
-      </w:hyperlink>
-      <w:hyperlink w:anchor="_2s8eyo1">
-        <w:r>
-          <w:tab/>
-        </w:r>
-      </w:hyperlink>
-      <w:hyperlink w:anchor="_2s8eyo1"/>
-    </w:p>
-    <w:p>
-      <w:pPr>
-        <w:tabs>
-          <w:tab w:val="right" w:pos="9016"/>
-        </w:tabs>
-        <w:spacing w:after="100"/>
-        <w:ind w:left="440"/>
-      </w:pPr>
-      <w:hyperlink w:anchor="_17dp8vu">
-        <w:r>
-          <w:rPr>
-            <w:color w:val="0000FF"/>
-            <w:u w:val="single"/>
-          </w:rPr>
-          <w:t>Feature Title 2</w:t>
-        </w:r>
-      </w:hyperlink>
-      <w:hyperlink w:anchor="_17dp8vu">
-        <w:r>
-          <w:tab/>
-        </w:r>
-      </w:hyperlink>
-      <w:hyperlink w:anchor="_17dp8vu"/>
-    </w:p>
-    <w:p>
-      <w:pPr>
-        <w:tabs>
-          <w:tab w:val="right" w:pos="9016"/>
-        </w:tabs>
-        <w:spacing w:after="100"/>
-        <w:ind w:left="220"/>
-      </w:pPr>
-      <w:hyperlink w:anchor="_3rdcrjn">
-        <w:r>
-          <w:rPr>
-            <w:color w:val="0000FF"/>
-            <w:u w:val="single"/>
-          </w:rPr>
-          <w:t>Delivery Schedule</w:t>
-        </w:r>
-      </w:hyperlink>
-      <w:hyperlink w:anchor="_3rdcrjn">
-        <w:r>
-          <w:tab/>
-        </w:r>
-      </w:hyperlink>
-      <w:hyperlink w:anchor="_3rdcrjn"/>
-    </w:p>
-    <w:p>
-      <w:pPr>
-        <w:tabs>
-          <w:tab w:val="right" w:pos="9016"/>
-        </w:tabs>
-        <w:spacing w:after="100"/>
-        <w:ind w:left="440"/>
-      </w:pPr>
-      <w:hyperlink w:anchor="_26in1rg">
-        <w:r>
-          <w:rPr>
-            <w:color w:val="0000FF"/>
-            <w:u w:val="single"/>
-          </w:rPr>
-          <w:t>Estimated Velocity:</w:t>
-        </w:r>
-      </w:hyperlink>
-      <w:hyperlink w:anchor="_26in1rg">
-        <w:r>
-          <w:tab/>
-        </w:r>
-      </w:hyperlink>
-      <w:hyperlink w:anchor="_26in1rg"/>
-    </w:p>
-    <w:p>
-      <w:pPr>
-        <w:tabs>
-          <w:tab w:val="right" w:pos="9016"/>
-        </w:tabs>
-        <w:spacing w:before="480" w:after="100"/>
-      </w:pPr>
-      <w:hyperlink w:anchor="_35nkun2">
-        <w:r>
-          <w:rPr>
-            <w:color w:val="0000FF"/>
-            <w:u w:val="single"/>
-          </w:rPr>
-          <w:t>Sprint Plan</w:t>
-        </w:r>
-      </w:hyperlink>
-      <w:hyperlink w:anchor="_35nkun2">
-        <w:r>
-          <w:tab/>
-        </w:r>
-      </w:hyperlink>
-      <w:hyperlink w:anchor="_35nkun2"/>
-    </w:p>
-    <w:p>
-      <w:pPr>
-        <w:tabs>
-          <w:tab w:val="right" w:pos="9016"/>
-        </w:tabs>
-        <w:spacing w:after="100"/>
-        <w:ind w:left="220"/>
-      </w:pPr>
-      <w:hyperlink w:anchor="_1ksv4uv">
-        <w:r>
-          <w:rPr>
-            <w:color w:val="0000FF"/>
-            <w:u w:val="single"/>
-          </w:rPr>
-          <w:t>Sprint 1</w:t>
-        </w:r>
-      </w:hyperlink>
-      <w:hyperlink w:anchor="_1ksv4uv">
-        <w:r>
-          <w:tab/>
-        </w:r>
-      </w:hyperlink>
-      <w:hyperlink w:anchor="_1ksv4uv"/>
-    </w:p>
-    <w:p>
-      <w:pPr>
-        <w:tabs>
-          <w:tab w:val="right" w:pos="9016"/>
-        </w:tabs>
-        <w:spacing w:after="100"/>
-        <w:ind w:left="440"/>
-      </w:pPr>
-      <w:hyperlink w:anchor="_44sinio">
-        <w:r>
-          <w:rPr>
-            <w:color w:val="0000FF"/>
-            <w:u w:val="single"/>
-          </w:rPr>
-          <w:t>Current Velocity:</w:t>
-        </w:r>
-      </w:hyperlink>
-      <w:hyperlink w:anchor="_44sinio">
-        <w:r>
-          <w:tab/>
-        </w:r>
-      </w:hyperlink>
-      <w:hyperlink w:anchor="_44sinio"/>
-    </w:p>
-    <w:p>
-      <w:pPr>
-        <w:tabs>
-          <w:tab w:val="right" w:pos="9016"/>
-        </w:tabs>
-        <w:spacing w:after="100"/>
-        <w:ind w:left="440"/>
-      </w:pPr>
-      <w:hyperlink w:anchor="_2jxsxqh">
-        <w:r>
-          <w:rPr>
-            <w:color w:val="0000FF"/>
-            <w:u w:val="single"/>
-          </w:rPr>
-          <w:t>Story ID: Title</w:t>
-        </w:r>
-      </w:hyperlink>
-      <w:hyperlink w:anchor="_2jxsxqh">
-        <w:r>
-          <w:tab/>
-        </w:r>
-      </w:hyperlink>
-      <w:hyperlink w:anchor="_2jxsxqh"/>
-    </w:p>
-    <w:p>
-      <w:pPr>
-        <w:tabs>
-          <w:tab w:val="right" w:pos="9016"/>
-        </w:tabs>
-        <w:spacing w:after="100"/>
-        <w:ind w:left="440"/>
-      </w:pPr>
-      <w:hyperlink w:anchor="_z337ya">
-        <w:r>
-          <w:rPr>
-            <w:color w:val="0000FF"/>
-            <w:u w:val="single"/>
-          </w:rPr>
-          <w:t>Story ID: Title</w:t>
-        </w:r>
-      </w:hyperlink>
-      <w:hyperlink w:anchor="_z337ya">
-        <w:r>
-          <w:tab/>
-        </w:r>
-      </w:hyperlink>
-      <w:hyperlink w:anchor="_z337ya"/>
-    </w:p>
-    <w:p>
-      <w:pPr>
-        <w:tabs>
-          <w:tab w:val="right" w:pos="9016"/>
-        </w:tabs>
-        <w:spacing w:after="100"/>
-        <w:ind w:left="440"/>
-      </w:pPr>
-      <w:hyperlink w:anchor="_3j2qqm3">
-        <w:r>
-          <w:rPr>
-            <w:color w:val="0000FF"/>
-            <w:u w:val="single"/>
-          </w:rPr>
-          <w:t>Story ID: Title</w:t>
-        </w:r>
-      </w:hyperlink>
       <w:hyperlink w:anchor="_3j2qqm3">
         <w:r>
           <w:tab/>
@@ -699,10 +1455,12 @@
         <w:pStyle w:val="Heading1"/>
       </w:pPr>
       <w:bookmarkStart w:id="1" w:name="_30j0zll" w:colFirst="0" w:colLast="0"/>
+      <w:bookmarkStart w:id="2" w:name="_Toc459838683"/>
       <w:bookmarkEnd w:id="1"/>
       <w:r>
         <w:t>Release 1</w:t>
       </w:r>
+      <w:bookmarkEnd w:id="2"/>
     </w:p>
     <w:p>
       <w:pPr>
@@ -758,9 +1516,11 @@
       <w:pPr>
         <w:pStyle w:val="Heading2"/>
       </w:pPr>
+      <w:bookmarkStart w:id="3" w:name="_Toc459838684"/>
       <w:r>
         <w:t>Security and accessibility</w:t>
       </w:r>
+      <w:bookmarkEnd w:id="3"/>
     </w:p>
     <w:p>
       <w:pPr>
@@ -963,11 +1723,13 @@
       <w:pPr>
         <w:pStyle w:val="Heading2"/>
       </w:pPr>
-      <w:bookmarkStart w:id="2" w:name="_1fob9te" w:colFirst="0" w:colLast="0"/>
-      <w:bookmarkEnd w:id="2"/>
+      <w:bookmarkStart w:id="4" w:name="_1fob9te" w:colFirst="0" w:colLast="0"/>
+      <w:bookmarkStart w:id="5" w:name="_Toc459838685"/>
+      <w:bookmarkEnd w:id="4"/>
       <w:r>
         <w:t>Form submissions</w:t>
       </w:r>
+      <w:bookmarkEnd w:id="5"/>
     </w:p>
     <w:p>
       <w:pPr>
@@ -981,10 +1743,7 @@
         <w:t xml:space="preserve">and violation </w:t>
       </w:r>
       <w:r>
-        <w:t>submission system and layout inc</w:t>
-      </w:r>
-      <w:r>
-        <w:t>luding database integration</w:t>
+        <w:t>submission system and layout including database integration</w:t>
       </w:r>
       <w:r>
         <w:t>.</w:t>
@@ -1179,16 +1938,15 @@
       <w:pPr>
         <w:pStyle w:val="Heading1"/>
       </w:pPr>
-      <w:bookmarkStart w:id="3" w:name="_3znysh7" w:colFirst="0" w:colLast="0"/>
-      <w:bookmarkStart w:id="4" w:name="_2et92p0" w:colFirst="0" w:colLast="0"/>
-      <w:bookmarkEnd w:id="3"/>
-      <w:bookmarkEnd w:id="4"/>
+      <w:bookmarkStart w:id="6" w:name="_3znysh7" w:colFirst="0" w:colLast="0"/>
+      <w:bookmarkStart w:id="7" w:name="_2et92p0" w:colFirst="0" w:colLast="0"/>
+      <w:bookmarkStart w:id="8" w:name="_Toc459838686"/>
+      <w:bookmarkEnd w:id="6"/>
+      <w:bookmarkEnd w:id="7"/>
       <w:r>
-        <w:t>R</w:t>
+        <w:t>Release 2</w:t>
       </w:r>
-      <w:r>
-        <w:t>elease 2</w:t>
-      </w:r>
+      <w:bookmarkEnd w:id="8"/>
     </w:p>
     <w:p>
       <w:pPr>
@@ -1234,9 +1992,14 @@
       <w:pPr>
         <w:pStyle w:val="Heading2"/>
       </w:pPr>
+      <w:bookmarkStart w:id="9" w:name="_tyjcwt" w:colFirst="0" w:colLast="0"/>
+      <w:bookmarkStart w:id="10" w:name="_Toc459838688"/>
+      <w:bookmarkStart w:id="11" w:name="_Toc459838687"/>
+      <w:bookmarkEnd w:id="9"/>
       <w:r>
         <w:t>Viewing records</w:t>
       </w:r>
+      <w:bookmarkEnd w:id="11"/>
     </w:p>
     <w:p>
       <w:pPr>
@@ -1244,10 +2007,10 @@
         <w:spacing w:after="120" w:line="240" w:lineRule="auto"/>
       </w:pPr>
       <w:r>
-        <w:t xml:space="preserve">Implementation of the </w:t>
+        <w:t>Implementation of the webpages to view parking permits and health and safety violations</w:t>
       </w:r>
       <w:r>
-        <w:t>webpages to view parking permits and health and safety violations</w:t>
+        <w:t>.</w:t>
       </w:r>
     </w:p>
     <w:tbl>
@@ -1485,11 +2248,9 @@
       <w:pPr>
         <w:pStyle w:val="Heading2"/>
       </w:pPr>
-      <w:bookmarkStart w:id="5" w:name="_tyjcwt" w:colFirst="0" w:colLast="0"/>
-      <w:bookmarkEnd w:id="5"/>
       <w:r>
         <w:lastRenderedPageBreak/>
-        <w:t>Flexible Permit System</w:t>
+        <w:t>Violation management</w:t>
       </w:r>
     </w:p>
     <w:p>
@@ -1498,10 +2259,178 @@
         <w:spacing w:after="120" w:line="240" w:lineRule="auto"/>
       </w:pPr>
       <w:r>
-        <w:t>Incorporating a more flexible permit setup system based on what type of user is applying (Teacher, student or membe</w:t>
+        <w:t xml:space="preserve">Implementation of the </w:t>
       </w:r>
       <w:r>
-        <w:t>r of the public)</w:t>
+        <w:t>feature to allow parking violations to be issued</w:t>
+      </w:r>
+      <w:r>
+        <w:t>.</w:t>
+      </w:r>
+    </w:p>
+    <w:tbl>
+      <w:tblPr>
+        <w:tblStyle w:val="a1"/>
+        <w:tblW w:w="9073" w:type="dxa"/>
+        <w:tblInd w:w="-122" w:type="dxa"/>
+        <w:tblBorders>
+          <w:top w:val="single" w:sz="8" w:space="0" w:color="4F81BD"/>
+          <w:left w:val="single" w:sz="8" w:space="0" w:color="4F81BD"/>
+          <w:bottom w:val="single" w:sz="8" w:space="0" w:color="4F81BD"/>
+          <w:right w:val="single" w:sz="8" w:space="0" w:color="4F81BD"/>
+        </w:tblBorders>
+        <w:tblLayout w:type="fixed"/>
+        <w:tblLook w:val="04A0" w:firstRow="1" w:lastRow="0" w:firstColumn="1" w:lastColumn="0" w:noHBand="0" w:noVBand="1"/>
+      </w:tblPr>
+      <w:tblGrid>
+        <w:gridCol w:w="959"/>
+        <w:gridCol w:w="6696"/>
+        <w:gridCol w:w="1418"/>
+      </w:tblGrid>
+      <w:tr>
+        <w:trPr>
+          <w:cnfStyle w:val="100000000000" w:firstRow="1" w:lastRow="0" w:firstColumn="0" w:lastColumn="0" w:oddVBand="0" w:evenVBand="0" w:oddHBand="0" w:evenHBand="0" w:firstRowFirstColumn="0" w:firstRowLastColumn="0" w:lastRowFirstColumn="0" w:lastRowLastColumn="0"/>
+        </w:trPr>
+        <w:tc>
+          <w:tcPr>
+            <w:cnfStyle w:val="001000000100" w:firstRow="0" w:lastRow="0" w:firstColumn="1" w:lastColumn="0" w:oddVBand="0" w:evenVBand="0" w:oddHBand="0" w:evenHBand="0" w:firstRowFirstColumn="1" w:firstRowLastColumn="0" w:lastRowFirstColumn="0" w:lastRowLastColumn="0"/>
+            <w:tcW w:w="959" w:type="dxa"/>
+          </w:tcPr>
+          <w:p>
+            <w:r>
+              <w:t>Story ID</w:t>
+            </w:r>
+          </w:p>
+        </w:tc>
+        <w:tc>
+          <w:tcPr>
+            <w:tcW w:w="6696" w:type="dxa"/>
+          </w:tcPr>
+          <w:p>
+            <w:pPr>
+              <w:cnfStyle w:val="100000000000" w:firstRow="1" w:lastRow="0" w:firstColumn="0" w:lastColumn="0" w:oddVBand="0" w:evenVBand="0" w:oddHBand="0" w:evenHBand="0" w:firstRowFirstColumn="0" w:firstRowLastColumn="0" w:lastRowFirstColumn="0" w:lastRowLastColumn="0"/>
+            </w:pPr>
+            <w:r>
+              <w:t>Story Title</w:t>
+            </w:r>
+          </w:p>
+        </w:tc>
+        <w:tc>
+          <w:tcPr>
+            <w:tcW w:w="1418" w:type="dxa"/>
+          </w:tcPr>
+          <w:p>
+            <w:pPr>
+              <w:cnfStyle w:val="100000000000" w:firstRow="1" w:lastRow="0" w:firstColumn="0" w:lastColumn="0" w:oddVBand="0" w:evenVBand="0" w:oddHBand="0" w:evenHBand="0" w:firstRowFirstColumn="0" w:firstRowLastColumn="0" w:lastRowFirstColumn="0" w:lastRowLastColumn="0"/>
+            </w:pPr>
+            <w:r>
+              <w:t>Story Points</w:t>
+            </w:r>
+          </w:p>
+        </w:tc>
+      </w:tr>
+      <w:tr>
+        <w:trPr>
+          <w:cnfStyle w:val="000000100000" w:firstRow="0" w:lastRow="0" w:firstColumn="0" w:lastColumn="0" w:oddVBand="0" w:evenVBand="0" w:oddHBand="1" w:evenHBand="0" w:firstRowFirstColumn="0" w:firstRowLastColumn="0" w:lastRowFirstColumn="0" w:lastRowLastColumn="0"/>
+        </w:trPr>
+        <w:tc>
+          <w:tcPr>
+            <w:cnfStyle w:val="001000000000" w:firstRow="0" w:lastRow="0" w:firstColumn="1" w:lastColumn="0" w:oddVBand="0" w:evenVBand="0" w:oddHBand="0" w:evenHBand="0" w:firstRowFirstColumn="0" w:firstRowLastColumn="0" w:lastRowFirstColumn="0" w:lastRowLastColumn="0"/>
+            <w:tcW w:w="959" w:type="dxa"/>
+          </w:tcPr>
+          <w:p>
+            <w:r>
+              <w:t>5</w:t>
+            </w:r>
+          </w:p>
+        </w:tc>
+        <w:tc>
+          <w:tcPr>
+            <w:tcW w:w="6696" w:type="dxa"/>
+          </w:tcPr>
+          <w:p>
+            <w:pPr>
+              <w:cnfStyle w:val="000000100000" w:firstRow="0" w:lastRow="0" w:firstColumn="0" w:lastColumn="0" w:oddVBand="0" w:evenVBand="0" w:oddHBand="1" w:evenHBand="0" w:firstRowFirstColumn="0" w:firstRowLastColumn="0" w:lastRowFirstColumn="0" w:lastRowLastColumn="0"/>
+            </w:pPr>
+            <w:r>
+              <w:t>Department parking violation management</w:t>
+            </w:r>
+          </w:p>
+        </w:tc>
+        <w:tc>
+          <w:tcPr>
+            <w:tcW w:w="1418" w:type="dxa"/>
+          </w:tcPr>
+          <w:p>
+            <w:pPr>
+              <w:cnfStyle w:val="000000100000" w:firstRow="0" w:lastRow="0" w:firstColumn="0" w:lastColumn="0" w:oddVBand="0" w:evenVBand="0" w:oddHBand="1" w:evenHBand="0" w:firstRowFirstColumn="0" w:firstRowLastColumn="0" w:lastRowFirstColumn="0" w:lastRowLastColumn="0"/>
+            </w:pPr>
+            <w:r>
+              <w:t>16</w:t>
+            </w:r>
+          </w:p>
+        </w:tc>
+      </w:tr>
+      <w:tr>
+        <w:trPr>
+          <w:cnfStyle w:val="000000010000" w:firstRow="0" w:lastRow="0" w:firstColumn="0" w:lastColumn="0" w:oddVBand="0" w:evenVBand="0" w:oddHBand="0" w:evenHBand="1" w:firstRowFirstColumn="0" w:firstRowLastColumn="0" w:lastRowFirstColumn="0" w:lastRowLastColumn="0"/>
+          <w:trHeight w:val="80"/>
+        </w:trPr>
+        <w:tc>
+          <w:tcPr>
+            <w:cnfStyle w:val="001000000000" w:firstRow="0" w:lastRow="0" w:firstColumn="1" w:lastColumn="0" w:oddVBand="0" w:evenVBand="0" w:oddHBand="0" w:evenHBand="0" w:firstRowFirstColumn="0" w:firstRowLastColumn="0" w:lastRowFirstColumn="0" w:lastRowLastColumn="0"/>
+            <w:tcW w:w="959" w:type="dxa"/>
+          </w:tcPr>
+          <w:p/>
+        </w:tc>
+        <w:tc>
+          <w:tcPr>
+            <w:tcW w:w="6696" w:type="dxa"/>
+          </w:tcPr>
+          <w:p>
+            <w:pPr>
+              <w:jc w:val="right"/>
+              <w:cnfStyle w:val="000000010000" w:firstRow="0" w:lastRow="0" w:firstColumn="0" w:lastColumn="0" w:oddVBand="0" w:evenVBand="0" w:oddHBand="0" w:evenHBand="1" w:firstRowFirstColumn="0" w:firstRowLastColumn="0" w:lastRowFirstColumn="0" w:lastRowLastColumn="0"/>
+            </w:pPr>
+            <w:r>
+              <w:t>Story Point Sub-Total:</w:t>
+            </w:r>
+          </w:p>
+        </w:tc>
+        <w:tc>
+          <w:tcPr>
+            <w:tcW w:w="1418" w:type="dxa"/>
+          </w:tcPr>
+          <w:p>
+            <w:pPr>
+              <w:cnfStyle w:val="000000010000" w:firstRow="0" w:lastRow="0" w:firstColumn="0" w:lastColumn="0" w:oddVBand="0" w:evenVBand="0" w:oddHBand="0" w:evenHBand="1" w:firstRowFirstColumn="0" w:firstRowLastColumn="0" w:lastRowFirstColumn="0" w:lastRowLastColumn="0"/>
+            </w:pPr>
+            <w:r>
+              <w:t>16</w:t>
+            </w:r>
+          </w:p>
+        </w:tc>
+      </w:tr>
+    </w:tbl>
+    <w:p>
+      <w:pPr>
+        <w:pStyle w:val="Heading2"/>
+      </w:pPr>
+      <w:r>
+        <w:t>Flexible Permit System</w:t>
+      </w:r>
+      <w:bookmarkEnd w:id="10"/>
+    </w:p>
+    <w:p>
+      <w:pPr>
+        <w:keepNext/>
+        <w:spacing w:after="120" w:line="240" w:lineRule="auto"/>
+      </w:pPr>
+      <w:r>
+        <w:t>Incorporating a more flexible permit setup system based on what type of user is applying (Teacher, student or member of the public)</w:t>
+      </w:r>
+      <w:r>
+        <w:t>.</w:t>
       </w:r>
     </w:p>
     <w:tbl>
@@ -1693,13 +2622,15 @@
       <w:pPr>
         <w:pStyle w:val="Heading2"/>
       </w:pPr>
-      <w:bookmarkStart w:id="6" w:name="_3dy6vkm" w:colFirst="0" w:colLast="0"/>
-      <w:bookmarkStart w:id="7" w:name="_1t3h5sf" w:colFirst="0" w:colLast="0"/>
-      <w:bookmarkEnd w:id="6"/>
-      <w:bookmarkEnd w:id="7"/>
+      <w:bookmarkStart w:id="12" w:name="_3dy6vkm" w:colFirst="0" w:colLast="0"/>
+      <w:bookmarkStart w:id="13" w:name="_1t3h5sf" w:colFirst="0" w:colLast="0"/>
+      <w:bookmarkStart w:id="14" w:name="_Toc459838689"/>
+      <w:bookmarkEnd w:id="12"/>
+      <w:bookmarkEnd w:id="13"/>
       <w:r>
         <w:t>Basic add-ons</w:t>
       </w:r>
+      <w:bookmarkEnd w:id="14"/>
     </w:p>
     <w:p>
       <w:pPr>
@@ -1709,6 +2640,11 @@
       <w:r>
         <w:t>Assorted features that build on existing functionality for bring a higher quality of life to both the users and the department employees</w:t>
       </w:r>
+      <w:r>
+        <w:t>.</w:t>
+      </w:r>
+      <w:bookmarkStart w:id="15" w:name="_GoBack"/>
+      <w:bookmarkEnd w:id="15"/>
     </w:p>
     <w:tbl>
       <w:tblPr>
@@ -1819,7 +2755,6 @@
       <w:tr>
         <w:trPr>
           <w:cnfStyle w:val="000000010000" w:firstRow="0" w:lastRow="0" w:firstColumn="0" w:lastColumn="0" w:oddVBand="0" w:evenVBand="0" w:oddHBand="0" w:evenHBand="1" w:firstRowFirstColumn="0" w:firstRowLastColumn="0" w:lastRowFirstColumn="0" w:lastRowLastColumn="0"/>
-          <w:trHeight w:val="840"/>
         </w:trPr>
         <w:tc>
           <w:tcPr>
@@ -1828,7 +2763,7 @@
           </w:tcPr>
           <w:p>
             <w:r>
-              <w:t>5</w:t>
+              <w:t>10</w:t>
             </w:r>
           </w:p>
         </w:tc>
@@ -1841,7 +2776,13 @@
               <w:cnfStyle w:val="000000010000" w:firstRow="0" w:lastRow="0" w:firstColumn="0" w:lastColumn="0" w:oddVBand="0" w:evenVBand="0" w:oddHBand="0" w:evenHBand="1" w:firstRowFirstColumn="0" w:firstRowLastColumn="0" w:lastRowFirstColumn="0" w:lastRowLastColumn="0"/>
             </w:pPr>
             <w:r>
-              <w:t>Department parking violation management</w:t>
+              <w:t>H</w:t>
+            </w:r>
+            <w:r>
+              <w:t>andling</w:t>
+            </w:r>
+            <w:r>
+              <w:t xml:space="preserve"> unpaid fines</w:t>
             </w:r>
           </w:p>
         </w:tc>
@@ -1854,7 +2795,7 @@
               <w:cnfStyle w:val="000000010000" w:firstRow="0" w:lastRow="0" w:firstColumn="0" w:lastColumn="0" w:oddVBand="0" w:evenVBand="0" w:oddHBand="0" w:evenHBand="1" w:firstRowFirstColumn="0" w:firstRowLastColumn="0" w:lastRowFirstColumn="0" w:lastRowLastColumn="0"/>
             </w:pPr>
             <w:r>
-              <w:t>16</w:t>
+              <w:t>4</w:t>
             </w:r>
           </w:p>
         </w:tc>
@@ -1870,7 +2811,7 @@
           </w:tcPr>
           <w:p>
             <w:r>
-              <w:t>10</w:t>
+              <w:t>14</w:t>
             </w:r>
           </w:p>
         </w:tc>
@@ -1883,13 +2824,7 @@
               <w:cnfStyle w:val="000000100000" w:firstRow="0" w:lastRow="0" w:firstColumn="0" w:lastColumn="0" w:oddVBand="0" w:evenVBand="0" w:oddHBand="1" w:evenHBand="0" w:firstRowFirstColumn="0" w:firstRowLastColumn="0" w:lastRowFirstColumn="0" w:lastRowLastColumn="0"/>
             </w:pPr>
             <w:r>
-              <w:t>H</w:t>
-            </w:r>
-            <w:r>
-              <w:t>andling</w:t>
-            </w:r>
-            <w:r>
-              <w:t xml:space="preserve"> unpaid fines</w:t>
+              <w:t>Usability and scalability</w:t>
             </w:r>
           </w:p>
         </w:tc>
@@ -1916,11 +2851,7 @@
             <w:cnfStyle w:val="001000000000" w:firstRow="0" w:lastRow="0" w:firstColumn="1" w:lastColumn="0" w:oddVBand="0" w:evenVBand="0" w:oddHBand="0" w:evenHBand="0" w:firstRowFirstColumn="0" w:firstRowLastColumn="0" w:lastRowFirstColumn="0" w:lastRowLastColumn="0"/>
             <w:tcW w:w="959" w:type="dxa"/>
           </w:tcPr>
-          <w:p>
-            <w:r>
-              <w:t>14</w:t>
-            </w:r>
-          </w:p>
+          <w:p/>
         </w:tc>
         <w:tc>
           <w:tcPr>
@@ -1928,10 +2859,11 @@
           </w:tcPr>
           <w:p>
             <w:pPr>
+              <w:jc w:val="right"/>
               <w:cnfStyle w:val="000000010000" w:firstRow="0" w:lastRow="0" w:firstColumn="0" w:lastColumn="0" w:oddVBand="0" w:evenVBand="0" w:oddHBand="0" w:evenHBand="1" w:firstRowFirstColumn="0" w:firstRowLastColumn="0" w:lastRowFirstColumn="0" w:lastRowLastColumn="0"/>
             </w:pPr>
             <w:r>
-              <w:t>Usability and scalability</w:t>
+              <w:t>Story Point Sub-Total:</w:t>
             </w:r>
           </w:p>
         </w:tc>
@@ -1944,46 +2876,7 @@
               <w:cnfStyle w:val="000000010000" w:firstRow="0" w:lastRow="0" w:firstColumn="0" w:lastColumn="0" w:oddVBand="0" w:evenVBand="0" w:oddHBand="0" w:evenHBand="1" w:firstRowFirstColumn="0" w:firstRowLastColumn="0" w:lastRowFirstColumn="0" w:lastRowLastColumn="0"/>
             </w:pPr>
             <w:r>
-              <w:t>4</w:t>
-            </w:r>
-          </w:p>
-        </w:tc>
-      </w:tr>
-      <w:tr>
-        <w:trPr>
-          <w:cnfStyle w:val="000000100000" w:firstRow="0" w:lastRow="0" w:firstColumn="0" w:lastColumn="0" w:oddVBand="0" w:evenVBand="0" w:oddHBand="1" w:evenHBand="0" w:firstRowFirstColumn="0" w:firstRowLastColumn="0" w:lastRowFirstColumn="0" w:lastRowLastColumn="0"/>
-        </w:trPr>
-        <w:tc>
-          <w:tcPr>
-            <w:cnfStyle w:val="001000000000" w:firstRow="0" w:lastRow="0" w:firstColumn="1" w:lastColumn="0" w:oddVBand="0" w:evenVBand="0" w:oddHBand="0" w:evenHBand="0" w:firstRowFirstColumn="0" w:firstRowLastColumn="0" w:lastRowFirstColumn="0" w:lastRowLastColumn="0"/>
-            <w:tcW w:w="959" w:type="dxa"/>
-          </w:tcPr>
-          <w:p/>
-        </w:tc>
-        <w:tc>
-          <w:tcPr>
-            <w:tcW w:w="6696" w:type="dxa"/>
-          </w:tcPr>
-          <w:p>
-            <w:pPr>
-              <w:jc w:val="right"/>
-              <w:cnfStyle w:val="000000100000" w:firstRow="0" w:lastRow="0" w:firstColumn="0" w:lastColumn="0" w:oddVBand="0" w:evenVBand="0" w:oddHBand="1" w:evenHBand="0" w:firstRowFirstColumn="0" w:firstRowLastColumn="0" w:lastRowFirstColumn="0" w:lastRowLastColumn="0"/>
-            </w:pPr>
-            <w:r>
-              <w:t>Story Point Sub-Total:</w:t>
-            </w:r>
-          </w:p>
-        </w:tc>
-        <w:tc>
-          <w:tcPr>
-            <w:tcW w:w="1418" w:type="dxa"/>
-          </w:tcPr>
-          <w:p>
-            <w:pPr>
-              <w:cnfStyle w:val="000000100000" w:firstRow="0" w:lastRow="0" w:firstColumn="0" w:lastColumn="0" w:oddVBand="0" w:evenVBand="0" w:oddHBand="1" w:evenHBand="0" w:firstRowFirstColumn="0" w:firstRowLastColumn="0" w:lastRowFirstColumn="0" w:lastRowLastColumn="0"/>
-            </w:pPr>
-            <w:r>
-              <w:t>28</w:t>
+              <w:t>12</w:t>
             </w:r>
           </w:p>
         </w:tc>
@@ -1993,8 +2886,8 @@
       <w:pPr>
         <w:pStyle w:val="Heading1"/>
       </w:pPr>
-      <w:bookmarkStart w:id="8" w:name="_4d34og8" w:colFirst="0" w:colLast="0"/>
-      <w:bookmarkEnd w:id="8"/>
+      <w:bookmarkStart w:id="16" w:name="_4d34og8" w:colFirst="0" w:colLast="0"/>
+      <w:bookmarkEnd w:id="16"/>
     </w:p>
     <w:p>
       <w:pPr>
@@ -2012,10 +2905,12 @@
       <w:pPr>
         <w:pStyle w:val="Heading1"/>
       </w:pPr>
+      <w:bookmarkStart w:id="17" w:name="_Toc459838690"/>
       <w:r>
         <w:lastRenderedPageBreak/>
         <w:t>Release 3</w:t>
       </w:r>
+      <w:bookmarkEnd w:id="17"/>
     </w:p>
     <w:p>
       <w:pPr>
@@ -2068,11 +2963,13 @@
       <w:pPr>
         <w:pStyle w:val="Heading2"/>
       </w:pPr>
-      <w:bookmarkStart w:id="9" w:name="_2s8eyo1" w:colFirst="0" w:colLast="0"/>
-      <w:bookmarkEnd w:id="9"/>
+      <w:bookmarkStart w:id="18" w:name="_2s8eyo1" w:colFirst="0" w:colLast="0"/>
+      <w:bookmarkStart w:id="19" w:name="_Toc459838691"/>
+      <w:bookmarkEnd w:id="18"/>
       <w:r>
         <w:t>User friendliness</w:t>
       </w:r>
+      <w:bookmarkEnd w:id="19"/>
     </w:p>
     <w:p>
       <w:pPr>
@@ -2272,13 +3169,15 @@
       <w:pPr>
         <w:pStyle w:val="Heading1"/>
       </w:pPr>
-      <w:bookmarkStart w:id="10" w:name="_17dp8vu" w:colFirst="0" w:colLast="0"/>
-      <w:bookmarkStart w:id="11" w:name="_3rdcrjn" w:colFirst="0" w:colLast="0"/>
-      <w:bookmarkEnd w:id="10"/>
-      <w:bookmarkEnd w:id="11"/>
+      <w:bookmarkStart w:id="20" w:name="_17dp8vu" w:colFirst="0" w:colLast="0"/>
+      <w:bookmarkStart w:id="21" w:name="_3rdcrjn" w:colFirst="0" w:colLast="0"/>
+      <w:bookmarkStart w:id="22" w:name="_Toc459838692"/>
+      <w:bookmarkEnd w:id="20"/>
+      <w:bookmarkEnd w:id="21"/>
       <w:r>
         <w:t>Delivery Schedule</w:t>
       </w:r>
+      <w:bookmarkEnd w:id="22"/>
     </w:p>
     <w:tbl>
       <w:tblPr>
@@ -2785,8 +3684,9 @@
         <w:pStyle w:val="Heading2"/>
         <w:spacing w:before="360"/>
       </w:pPr>
-      <w:bookmarkStart w:id="12" w:name="_26in1rg" w:colFirst="0" w:colLast="0"/>
-      <w:bookmarkEnd w:id="12"/>
+      <w:bookmarkStart w:id="23" w:name="_26in1rg" w:colFirst="0" w:colLast="0"/>
+      <w:bookmarkStart w:id="24" w:name="_Toc459838693"/>
+      <w:bookmarkEnd w:id="23"/>
       <w:r>
         <w:rPr>
           <w:b w:val="0"/>
@@ -2799,6 +3699,7 @@
         </w:rPr>
         <w:t>35</w:t>
       </w:r>
+      <w:bookmarkEnd w:id="24"/>
     </w:p>
     <w:p>
       <w:r>
@@ -2807,15 +3708,15 @@
     </w:p>
     <w:p/>
     <w:p>
-      <w:bookmarkStart w:id="13" w:name="_lnxbz9" w:colFirst="0" w:colLast="0"/>
-      <w:bookmarkEnd w:id="13"/>
+      <w:bookmarkStart w:id="25" w:name="_lnxbz9" w:colFirst="0" w:colLast="0"/>
+      <w:bookmarkEnd w:id="25"/>
     </w:p>
     <w:p>
       <w:pPr>
         <w:pStyle w:val="Title"/>
       </w:pPr>
-      <w:bookmarkStart w:id="14" w:name="_35nkun2" w:colFirst="0" w:colLast="0"/>
-      <w:bookmarkEnd w:id="14"/>
+      <w:bookmarkStart w:id="26" w:name="_35nkun2" w:colFirst="0" w:colLast="0"/>
+      <w:bookmarkEnd w:id="26"/>
       <w:r>
         <w:t>Sprint Plan</w:t>
       </w:r>
@@ -2824,11 +3725,13 @@
       <w:pPr>
         <w:pStyle w:val="Heading1"/>
       </w:pPr>
-      <w:bookmarkStart w:id="15" w:name="_1ksv4uv" w:colFirst="0" w:colLast="0"/>
-      <w:bookmarkEnd w:id="15"/>
+      <w:bookmarkStart w:id="27" w:name="_1ksv4uv" w:colFirst="0" w:colLast="0"/>
+      <w:bookmarkStart w:id="28" w:name="_Toc459838694"/>
+      <w:bookmarkEnd w:id="27"/>
       <w:r>
         <w:t>Sprint 1</w:t>
       </w:r>
+      <w:bookmarkEnd w:id="28"/>
     </w:p>
     <w:p>
       <w:pPr>
@@ -2871,33 +3774,35 @@
       <w:pPr>
         <w:pStyle w:val="Heading2"/>
       </w:pPr>
-      <w:bookmarkStart w:id="16" w:name="_44sinio" w:colFirst="0" w:colLast="0"/>
-      <w:bookmarkEnd w:id="16"/>
+      <w:bookmarkStart w:id="29" w:name="_44sinio" w:colFirst="0" w:colLast="0"/>
+      <w:bookmarkStart w:id="30" w:name="_Toc459838695"/>
+      <w:bookmarkEnd w:id="29"/>
       <w:r>
         <w:rPr>
           <w:b w:val="0"/>
         </w:rPr>
-        <w:t xml:space="preserve">Current Velocity: </w:t>
+        <w:t>Current Velocity:</w:t>
       </w:r>
-      <w:bookmarkStart w:id="17" w:name="_GoBack"/>
-      <w:bookmarkEnd w:id="17"/>
+      <w:bookmarkEnd w:id="30"/>
+      <w:r>
+        <w:rPr>
+          <w:b w:val="0"/>
+        </w:rPr>
+        <w:t xml:space="preserve"> </w:t>
+      </w:r>
     </w:p>
     <w:p>
       <w:pPr>
         <w:pStyle w:val="Heading2"/>
         <w:spacing w:before="360"/>
       </w:pPr>
-      <w:bookmarkStart w:id="18" w:name="_2jxsxqh" w:colFirst="0" w:colLast="0"/>
-      <w:bookmarkEnd w:id="18"/>
+      <w:bookmarkStart w:id="31" w:name="_2jxsxqh" w:colFirst="0" w:colLast="0"/>
+      <w:bookmarkStart w:id="32" w:name="_Toc459838696"/>
+      <w:bookmarkEnd w:id="31"/>
       <w:r>
-        <w:t>Story 12</w:t>
+        <w:t>Story 12: Secure and accessible permits</w:t>
       </w:r>
-      <w:r>
-        <w:t xml:space="preserve">: </w:t>
-      </w:r>
-      <w:r>
-        <w:t>Secure and accessible permits</w:t>
-      </w:r>
+      <w:bookmarkEnd w:id="32"/>
     </w:p>
     <w:tbl>
       <w:tblPr>
@@ -3193,9 +4098,11 @@
         <w:pStyle w:val="Heading2"/>
         <w:spacing w:before="360"/>
       </w:pPr>
+      <w:bookmarkStart w:id="33" w:name="_Toc459838697"/>
       <w:r>
         <w:t>Story 4: Department permit submission</w:t>
       </w:r>
+      <w:bookmarkEnd w:id="33"/>
     </w:p>
     <w:tbl>
       <w:tblPr>
@@ -3547,7 +4454,7 @@
       </w:pPr>
     </w:p>
     <w:sectPr>
-      <w:footerReference w:type="default" r:id="rId6"/>
+      <w:footerReference w:type="default" r:id="rId7"/>
       <w:pgSz w:w="11906" w:h="16838"/>
       <w:pgMar w:top="1440" w:right="1440" w:bottom="1440" w:left="1440" w:header="720" w:footer="720" w:gutter="0"/>
       <w:pgNumType w:start="1"/>
@@ -4146,6 +5053,7 @@
   <w:style w:type="character" w:default="1" w:styleId="DefaultParagraphFont">
     <w:name w:val="Default Paragraph Font"/>
     <w:uiPriority w:val="1"/>
+    <w:semiHidden/>
     <w:unhideWhenUsed/>
   </w:style>
   <w:style w:type="table" w:default="1" w:styleId="TableNormal">
@@ -6184,6 +7092,66 @@
         </w:tcMar>
       </w:tcPr>
     </w:tblStylePr>
+  </w:style>
+  <w:style w:type="paragraph" w:styleId="TOCHeading">
+    <w:name w:val="TOC Heading"/>
+    <w:basedOn w:val="Heading1"/>
+    <w:next w:val="Normal"/>
+    <w:uiPriority w:val="39"/>
+    <w:unhideWhenUsed/>
+    <w:qFormat/>
+    <w:rsid w:val="001307FE"/>
+    <w:pPr>
+      <w:tabs>
+        <w:tab w:val="clear" w:pos="9026"/>
+      </w:tabs>
+      <w:spacing w:before="240" w:after="0" w:line="259" w:lineRule="auto"/>
+      <w:outlineLvl w:val="9"/>
+    </w:pPr>
+    <w:rPr>
+      <w:rFonts w:asciiTheme="majorHAnsi" w:eastAsiaTheme="majorEastAsia" w:hAnsiTheme="majorHAnsi" w:cstheme="majorBidi"/>
+      <w:b w:val="0"/>
+      <w:color w:val="2E74B5" w:themeColor="accent1" w:themeShade="BF"/>
+      <w:sz w:val="32"/>
+      <w:szCs w:val="32"/>
+      <w:lang w:val="en-US" w:eastAsia="en-US"/>
+    </w:rPr>
+  </w:style>
+  <w:style w:type="paragraph" w:styleId="TOC1">
+    <w:name w:val="toc 1"/>
+    <w:basedOn w:val="Normal"/>
+    <w:next w:val="Normal"/>
+    <w:autoRedefine/>
+    <w:uiPriority w:val="39"/>
+    <w:unhideWhenUsed/>
+    <w:rsid w:val="001307FE"/>
+    <w:pPr>
+      <w:spacing w:after="100"/>
+    </w:pPr>
+  </w:style>
+  <w:style w:type="paragraph" w:styleId="TOC2">
+    <w:name w:val="toc 2"/>
+    <w:basedOn w:val="Normal"/>
+    <w:next w:val="Normal"/>
+    <w:autoRedefine/>
+    <w:uiPriority w:val="39"/>
+    <w:unhideWhenUsed/>
+    <w:rsid w:val="001307FE"/>
+    <w:pPr>
+      <w:spacing w:after="100"/>
+      <w:ind w:left="220"/>
+    </w:pPr>
+  </w:style>
+  <w:style w:type="character" w:styleId="Hyperlink">
+    <w:name w:val="Hyperlink"/>
+    <w:basedOn w:val="DefaultParagraphFont"/>
+    <w:uiPriority w:val="99"/>
+    <w:unhideWhenUsed/>
+    <w:rsid w:val="001307FE"/>
+    <w:rPr>
+      <w:color w:val="0563C1" w:themeColor="hyperlink"/>
+      <w:u w:val="single"/>
+    </w:rPr>
   </w:style>
 </w:styles>
 </file>
@@ -6447,4 +7415,16 @@
     </a:ext>
   </a:extLst>
 </a:theme>
+</file>
+
+<file path=customXml/item1.xml><?xml version="1.0" encoding="utf-8"?>
+<b:Sources xmlns:b="http://schemas.openxmlformats.org/officeDocument/2006/bibliography" xmlns="http://schemas.openxmlformats.org/officeDocument/2006/bibliography" SelectedStyle="\APASixthEditionOfficeOnline.xsl" StyleName="APA" Version="6"/>
+</file>
+
+<file path=customXml/itemProps1.xml><?xml version="1.0" encoding="utf-8"?>
+<ds:datastoreItem xmlns:ds="http://schemas.openxmlformats.org/officeDocument/2006/customXml" ds:itemID="{BCFF6824-E15A-462C-BC6C-3E74325ADDB1}">
+  <ds:schemaRefs>
+    <ds:schemaRef ds:uri="http://schemas.openxmlformats.org/officeDocument/2006/bibliography"/>
+  </ds:schemaRefs>
+</ds:datastoreItem>
 </file>
</xml_diff>